<commit_message>
finished the scrum template
</commit_message>
<xml_diff>
--- a/Scrum Meetings/Meeting 7.docx
+++ b/Scrum Meetings/Meeting 7.docx
@@ -90,7 +90,7 @@
           <w:szCs w:val="34"/>
         </w:rPr>
         <w:drawing>
-          <wp:inline distT="0" distB="0" distL="0" distR="0" wp14:anchorId="483980FE" wp14:editId="6EAA3937">
+          <wp:inline distT="0" distB="0" distL="0" distR="0" wp14:anchorId="483980FE" wp14:editId="2739A25C">
             <wp:extent cx="157163" cy="157163"/>
             <wp:effectExtent l="0" t="0" r="0" b="0"/>
             <wp:docPr id="1499542647" name="Picture 4" descr=":white_check_mark:"/>
@@ -361,12 +361,14 @@
               </w:rPr>
               <w:t xml:space="preserve">the </w:t>
             </w:r>
+            <w:proofErr w:type="gramStart"/>
             <w:r>
               <w:rPr>
                 <w:rFonts w:ascii="Times New Roman" w:eastAsia="Times New Roman" w:hAnsi="Times New Roman" w:cs="Times New Roman"/>
               </w:rPr>
               <w:t>backlog</w:t>
             </w:r>
+            <w:proofErr w:type="gramEnd"/>
           </w:p>
           <w:p>
             <w:pPr>
@@ -383,8 +385,18 @@
               <w:rPr>
                 <w:rFonts w:ascii="Times New Roman" w:eastAsia="Times New Roman" w:hAnsi="Times New Roman" w:cs="Times New Roman"/>
               </w:rPr>
-              <w:t>Discuss issues with connecting to the db</w:t>
-            </w:r>
+              <w:t xml:space="preserve">Discuss issues with connecting to the </w:t>
+            </w:r>
+            <w:proofErr w:type="spellStart"/>
+            <w:proofErr w:type="gramStart"/>
+            <w:r>
+              <w:rPr>
+                <w:rFonts w:ascii="Times New Roman" w:eastAsia="Times New Roman" w:hAnsi="Times New Roman" w:cs="Times New Roman"/>
+              </w:rPr>
+              <w:t>db</w:t>
+            </w:r>
+            <w:proofErr w:type="spellEnd"/>
+            <w:proofErr w:type="gramEnd"/>
           </w:p>
           <w:p>
             <w:pPr>
@@ -414,7 +426,35 @@
               <w:rPr>
                 <w:rFonts w:ascii="Times New Roman" w:eastAsia="Times New Roman" w:hAnsi="Times New Roman" w:cs="Times New Roman"/>
               </w:rPr>
-              <w:t>Add all devs ip addresses to mongo</w:t>
+              <w:t xml:space="preserve">Add all </w:t>
+            </w:r>
+            <w:proofErr w:type="spellStart"/>
+            <w:r>
+              <w:rPr>
+                <w:rFonts w:ascii="Times New Roman" w:eastAsia="Times New Roman" w:hAnsi="Times New Roman" w:cs="Times New Roman"/>
+              </w:rPr>
+              <w:t>devs</w:t>
+            </w:r>
+            <w:proofErr w:type="spellEnd"/>
+            <w:r>
+              <w:rPr>
+                <w:rFonts w:ascii="Times New Roman" w:eastAsia="Times New Roman" w:hAnsi="Times New Roman" w:cs="Times New Roman"/>
+              </w:rPr>
+              <w:t xml:space="preserve"> </w:t>
+            </w:r>
+            <w:proofErr w:type="spellStart"/>
+            <w:r>
+              <w:rPr>
+                <w:rFonts w:ascii="Times New Roman" w:eastAsia="Times New Roman" w:hAnsi="Times New Roman" w:cs="Times New Roman"/>
+              </w:rPr>
+              <w:t>ip</w:t>
+            </w:r>
+            <w:proofErr w:type="spellEnd"/>
+            <w:r>
+              <w:rPr>
+                <w:rFonts w:ascii="Times New Roman" w:eastAsia="Times New Roman" w:hAnsi="Times New Roman" w:cs="Times New Roman"/>
+              </w:rPr>
+              <w:t xml:space="preserve"> addresses to mongo</w:t>
             </w:r>
           </w:p>
         </w:tc>
@@ -502,7 +542,7 @@
           <w:szCs w:val="34"/>
         </w:rPr>
         <w:drawing>
-          <wp:inline distT="0" distB="0" distL="0" distR="0" wp14:anchorId="31A74697" wp14:editId="794BE4F2">
+          <wp:inline distT="0" distB="0" distL="0" distR="0" wp14:anchorId="31A74697" wp14:editId="42468A6F">
             <wp:extent cx="171450" cy="171450"/>
             <wp:effectExtent l="0" t="0" r="6350" b="6350"/>
             <wp:docPr id="691539782" name="Picture 3" descr=":busts_in_silhouette:"/>
@@ -738,8 +778,17 @@
                 <w:rFonts w:ascii="Times New Roman" w:eastAsia="Times New Roman" w:hAnsi="Times New Roman" w:cs="Times New Roman"/>
                 <w:spacing w:val="-1"/>
               </w:rPr>
-              <w:t>Nick Haydu</w:t>
-            </w:r>
+              <w:t xml:space="preserve">Nick </w:t>
+            </w:r>
+            <w:proofErr w:type="spellStart"/>
+            <w:r>
+              <w:rPr>
+                <w:rFonts w:ascii="Times New Roman" w:eastAsia="Times New Roman" w:hAnsi="Times New Roman" w:cs="Times New Roman"/>
+                <w:spacing w:val="-1"/>
+              </w:rPr>
+              <w:t>Haydu</w:t>
+            </w:r>
+            <w:proofErr w:type="spellEnd"/>
           </w:p>
         </w:tc>
         <w:tc>
@@ -934,7 +983,7 @@
           <w:szCs w:val="34"/>
         </w:rPr>
         <w:drawing>
-          <wp:inline distT="0" distB="0" distL="0" distR="0" wp14:anchorId="77F994AA" wp14:editId="46B40402">
+          <wp:inline distT="0" distB="0" distL="0" distR="0" wp14:anchorId="77F994AA" wp14:editId="7F49837F">
             <wp:extent cx="185738" cy="185738"/>
             <wp:effectExtent l="0" t="0" r="5080" b="5080"/>
             <wp:docPr id="459473846" name="Picture 2" descr=":pencil2:"/>
@@ -1276,7 +1325,7 @@
                 <w:rFonts w:ascii="Times New Roman" w:eastAsia="Times New Roman" w:hAnsi="Times New Roman" w:cs="Times New Roman"/>
                 <w:spacing w:val="-1"/>
               </w:rPr>
-              <w:t>32</w:t>
+              <w:t>28 hours</w:t>
             </w:r>
           </w:p>
         </w:tc>
@@ -1920,7 +1969,7 @@
           <w:szCs w:val="34"/>
         </w:rPr>
         <w:drawing>
-          <wp:inline distT="0" distB="0" distL="0" distR="0" wp14:anchorId="0DBCEABE" wp14:editId="12BF0F20">
+          <wp:inline distT="0" distB="0" distL="0" distR="0" wp14:anchorId="0DBCEABE" wp14:editId="5B34450A">
             <wp:extent cx="178594" cy="178594"/>
             <wp:effectExtent l="0" t="0" r="0" b="0"/>
             <wp:docPr id="306956271" name="Picture 1" descr=":books:"/>

</xml_diff>